<commit_message>
Updated QM, added risklist + in process worklist
</commit_message>
<xml_diff>
--- a/documentation/ProjectPlanning/ProjectPlan.docx
+++ b/documentation/ProjectPlanning/ProjectPlan.docx
@@ -2001,7 +2001,7 @@
           <w:rFonts w:ascii="Calibri" w:eastAsia="Times New Roman" w:hAnsi="Calibri" w:cs="Times New Roman"/>
           <w:color w:val="000000"/>
         </w:rPr>
-        <w:t>Android Studios</w:t>
+        <w:t>Android Studio</w:t>
       </w:r>
     </w:p>
     <w:p>
@@ -4721,17 +4721,15 @@
           <w:rFonts w:ascii="Calibri" w:eastAsia="Times New Roman" w:hAnsi="Calibri" w:cs="Times New Roman"/>
           <w:color w:val="000000"/>
         </w:rPr>
-        <w:t xml:space="preserve">Several risks that may occur throughout the course of the project have been identified. These </w:t>
-      </w:r>
-      <w:proofErr w:type="gramStart"/>
-      <w:r>
-        <w:rPr>
-          <w:rFonts w:ascii="Calibri" w:eastAsia="Times New Roman" w:hAnsi="Calibri" w:cs="Times New Roman"/>
-          <w:color w:val="000000"/>
-        </w:rPr>
-        <w:t>risk</w:t>
-      </w:r>
-      <w:proofErr w:type="gramEnd"/>
+        <w:t>Several risks that may occur throughout the course of the project have been identified. These risk</w:t>
+      </w:r>
+      <w:r>
+        <w:rPr>
+          <w:rFonts w:ascii="Calibri" w:eastAsia="Times New Roman" w:hAnsi="Calibri" w:cs="Times New Roman"/>
+          <w:color w:val="000000"/>
+        </w:rPr>
+        <w:t>s</w:t>
+      </w:r>
       <w:r>
         <w:rPr>
           <w:rFonts w:ascii="Calibri" w:eastAsia="Times New Roman" w:hAnsi="Calibri" w:cs="Times New Roman"/>
@@ -4771,7 +4769,15 @@
           <w:rFonts w:ascii="Calibri" w:eastAsia="Times New Roman" w:hAnsi="Calibri" w:cs="Times New Roman"/>
           <w:color w:val="000000"/>
         </w:rPr>
-        <w:t>This risk focus on the possible disagreements that may occur between the project’s stakeholders, such as team member disputes on which feature takes priority or even disagreement on the features necessity. Another identified risk of this type includes team members not being committed to the project</w:t>
+        <w:t xml:space="preserve">This risk focus on the possible disagreements that may occur between the project’s stakeholders, such as team member disputes on which feature takes priority or even disagreement on the features necessity. Another identified risk of this type includes </w:t>
+      </w:r>
+      <w:r>
+        <w:rPr>
+          <w:rFonts w:ascii="Calibri" w:eastAsia="Times New Roman" w:hAnsi="Calibri" w:cs="Times New Roman"/>
+          <w:i/>
+          <w:color w:val="000000"/>
+        </w:rPr>
+        <w:t>team members not being committed to the project</w:t>
       </w:r>
       <w:r>
         <w:rPr>
@@ -4787,7 +4793,21 @@
           <w:rFonts w:ascii="Calibri" w:eastAsia="Times New Roman" w:hAnsi="Calibri" w:cs="Times New Roman"/>
           <w:color w:val="000000"/>
         </w:rPr>
-        <w:t>meaning that possibly some team members may experience distractions taking away their focus from the project and leading them to accomplish less than expected.</w:t>
+        <w:t xml:space="preserve">meaning that possibly some </w:t>
+      </w:r>
+      <w:r>
+        <w:rPr>
+          <w:rFonts w:ascii="Calibri" w:eastAsia="Times New Roman" w:hAnsi="Calibri" w:cs="Times New Roman"/>
+          <w:color w:val="000000"/>
+        </w:rPr>
+        <w:t>team members may experience distractions</w:t>
+      </w:r>
+      <w:r>
+        <w:rPr>
+          <w:rFonts w:ascii="Calibri" w:eastAsia="Times New Roman" w:hAnsi="Calibri" w:cs="Times New Roman"/>
+          <w:color w:val="000000"/>
+        </w:rPr>
+        <w:t xml:space="preserve"> taking away their focus from the project and leading them to accomplish less than expected.</w:t>
       </w:r>
     </w:p>
     <w:p>
@@ -4909,14 +4929,97 @@
           <w:rFonts w:ascii="Calibri" w:eastAsia="Times New Roman" w:hAnsi="Calibri" w:cs="Times New Roman"/>
           <w:color w:val="000000"/>
         </w:rPr>
-        <w:t>ment control of the Smart</w:t>
-      </w:r>
-      <w:r>
-        <w:rPr>
-          <w:rFonts w:ascii="Calibri" w:eastAsia="Times New Roman" w:hAnsi="Calibri" w:cs="Times New Roman"/>
-          <w:color w:val="000000"/>
-        </w:rPr>
-        <w:t>Car and “React Native” for the construction of the mobile application. These two would be the aforementioned unfamiliar tools, since the team currently has a narrow understanding of “Arduino” and “React Native” capabilities. Moreover, the team decided to use unfamiliar software systems to develop their project. These systems include PyCharm, for dealing with Raspberry Pi via python, and Android Studios, for the development of the mobile app.</w:t>
+        <w:t xml:space="preserve">ment control of the </w:t>
+      </w:r>
+      <w:proofErr w:type="spellStart"/>
+      <w:r>
+        <w:rPr>
+          <w:rFonts w:ascii="Calibri" w:eastAsia="Times New Roman" w:hAnsi="Calibri" w:cs="Times New Roman"/>
+          <w:color w:val="000000"/>
+        </w:rPr>
+        <w:t>Smart</w:t>
+      </w:r>
+      <w:r>
+        <w:rPr>
+          <w:rFonts w:ascii="Calibri" w:eastAsia="Times New Roman" w:hAnsi="Calibri" w:cs="Times New Roman"/>
+          <w:color w:val="000000"/>
+        </w:rPr>
+        <w:t>Car</w:t>
+      </w:r>
+      <w:proofErr w:type="spellEnd"/>
+      <w:r>
+        <w:rPr>
+          <w:rFonts w:ascii="Calibri" w:eastAsia="Times New Roman" w:hAnsi="Calibri" w:cs="Times New Roman"/>
+          <w:color w:val="000000"/>
+        </w:rPr>
+        <w:t xml:space="preserve"> and “</w:t>
+      </w:r>
+      <w:r>
+        <w:rPr>
+          <w:rFonts w:ascii="Calibri" w:eastAsia="Times New Roman" w:hAnsi="Calibri" w:cs="Times New Roman"/>
+          <w:color w:val="000000"/>
+        </w:rPr>
+        <w:t>Android Studio</w:t>
+      </w:r>
+      <w:r>
+        <w:rPr>
+          <w:rFonts w:ascii="Calibri" w:eastAsia="Times New Roman" w:hAnsi="Calibri" w:cs="Times New Roman"/>
+          <w:color w:val="000000"/>
+        </w:rPr>
+        <w:t>” for the construction of the mobile application. These two would be</w:t>
+      </w:r>
+      <w:bookmarkStart w:id="10" w:name="_GoBack"/>
+      <w:r>
+        <w:rPr>
+          <w:rFonts w:ascii="Calibri" w:eastAsia="Times New Roman" w:hAnsi="Calibri" w:cs="Times New Roman"/>
+          <w:color w:val="000000"/>
+        </w:rPr>
+        <w:t xml:space="preserve"> the aforementioned unfamiliar tools, since the team currently has a narrow under</w:t>
+      </w:r>
+      <w:r>
+        <w:rPr>
+          <w:rFonts w:ascii="Calibri" w:eastAsia="Times New Roman" w:hAnsi="Calibri" w:cs="Times New Roman"/>
+          <w:color w:val="000000"/>
+        </w:rPr>
+        <w:t xml:space="preserve">standing </w:t>
+      </w:r>
+      <w:bookmarkEnd w:id="10"/>
+      <w:r>
+        <w:rPr>
+          <w:rFonts w:ascii="Calibri" w:eastAsia="Times New Roman" w:hAnsi="Calibri" w:cs="Times New Roman"/>
+          <w:color w:val="000000"/>
+        </w:rPr>
+        <w:t>of “</w:t>
+      </w:r>
+      <w:proofErr w:type="spellStart"/>
+      <w:r>
+        <w:rPr>
+          <w:rFonts w:ascii="Calibri" w:eastAsia="Times New Roman" w:hAnsi="Calibri" w:cs="Times New Roman"/>
+          <w:color w:val="000000"/>
+        </w:rPr>
+        <w:t>Arduino</w:t>
+      </w:r>
+      <w:proofErr w:type="spellEnd"/>
+      <w:r>
+        <w:rPr>
+          <w:rFonts w:ascii="Calibri" w:eastAsia="Times New Roman" w:hAnsi="Calibri" w:cs="Times New Roman"/>
+          <w:color w:val="000000"/>
+        </w:rPr>
+        <w:t>” and “</w:t>
+      </w:r>
+      <w:r>
+        <w:rPr>
+          <w:rFonts w:ascii="Calibri" w:eastAsia="Times New Roman" w:hAnsi="Calibri" w:cs="Times New Roman"/>
+          <w:color w:val="000000"/>
+        </w:rPr>
+        <w:t>Android Studio</w:t>
+      </w:r>
+      <w:r>
+        <w:rPr>
+          <w:rFonts w:ascii="Calibri" w:eastAsia="Times New Roman" w:hAnsi="Calibri" w:cs="Times New Roman"/>
+          <w:color w:val="000000"/>
+        </w:rPr>
+        <w:t>” capabilities. Moreover, the team decided to use unfamiliar software systems to develop their project. These systems include PyCharm, for dealing with Raspberry Pi via python, and Android Studios, for the development of the mobile app.</w:t>
       </w:r>
     </w:p>
     <w:p>
@@ -4938,14 +5041,14 @@
           <w:szCs w:val="24"/>
         </w:rPr>
       </w:pPr>
-      <w:bookmarkStart w:id="10" w:name="_Toc474761715"/>
+      <w:bookmarkStart w:id="11" w:name="_Toc474761715"/>
       <w:r>
         <w:rPr>
           <w:rFonts w:eastAsia="Times New Roman"/>
         </w:rPr>
         <w:t>Probability and consequences</w:t>
       </w:r>
-      <w:bookmarkEnd w:id="10"/>
+      <w:bookmarkEnd w:id="11"/>
     </w:p>
     <w:p>
       <w:pPr>
@@ -5155,16 +5258,14 @@
           <w:szCs w:val="24"/>
         </w:rPr>
       </w:pPr>
-      <w:bookmarkStart w:id="11" w:name="_Toc474761716"/>
-      <w:bookmarkStart w:id="12" w:name="_GoBack"/>
+      <w:bookmarkStart w:id="12" w:name="_Toc474761716"/>
+      <w:r>
+        <w:rPr>
+          <w:rFonts w:eastAsia="Times New Roman"/>
+        </w:rPr>
+        <w:t>Risk handling</w:t>
+      </w:r>
       <w:bookmarkEnd w:id="12"/>
-      <w:r>
-        <w:rPr>
-          <w:rFonts w:eastAsia="Times New Roman"/>
-        </w:rPr>
-        <w:t>Risk handling</w:t>
-      </w:r>
-      <w:bookmarkEnd w:id="11"/>
     </w:p>
     <w:p>
       <w:pPr>
@@ -5353,7 +5454,7 @@
           <w:rPr>
             <w:noProof/>
           </w:rPr>
-          <w:t>2</w:t>
+          <w:t>8</w:t>
         </w:r>
         <w:r>
           <w:rPr>
@@ -12910,7 +13011,7 @@
 </file>
 
 <file path=customXml/itemProps1.xml><?xml version="1.0" encoding="utf-8"?>
-<ds:datastoreItem xmlns:ds="http://schemas.openxmlformats.org/officeDocument/2006/customXml" ds:itemID="{2CC85AA0-F21B-44D7-8F60-3FD1FB67D8C3}">
+<ds:datastoreItem xmlns:ds="http://schemas.openxmlformats.org/officeDocument/2006/customXml" ds:itemID="{0A64A07A-AAB1-40A6-A2B5-A0F39D9A6B6F}">
   <ds:schemaRefs>
     <ds:schemaRef ds:uri="http://schemas.openxmlformats.org/officeDocument/2006/bibliography"/>
   </ds:schemaRefs>

</xml_diff>